<commit_message>
Dopsáný senzory plus web
</commit_message>
<xml_diff>
--- a/text.docx
+++ b/text.docx
@@ -91,7 +91,16 @@
         <w:t xml:space="preserve"> </w:t>
       </w:r>
       <w:r>
-        <w:t xml:space="preserve">Celý systém je nasazen v rodinné firmě Rotex XXXXX, která pracuje ve dvousměnném provozu a produkuje měsíčně přes dvanáct tisíc párů ponožek.</w:t>
+        <w:t xml:space="preserve">Celý systém je nasazen v rodinné firmě ROTEX Vysočina</w:t>
+      </w:r>
+      <w:r>
+        <w:t xml:space="preserve"> </w:t>
+      </w:r>
+      <w:r>
+        <w:t xml:space="preserve">(ROTEX Vysočina s.r.o n.d.)</w:t>
+      </w:r>
+      <w:r>
+        <w:t xml:space="preserve">, která pracuje ve dvousměnném provozu a produkuje měsíčně přes dvanáct tisíc párů ponožek.</w:t>
       </w:r>
     </w:p>
     <w:p>
@@ -105,7 +114,7 @@
         <w:t xml:space="preserve"> </w:t>
       </w:r>
       <w:r>
-        <w:t xml:space="preserve">Samotná práce operátora spočívá v kontrole upletených vzorků, otáčením dopletených ponožek a opravách porouchaných strojů.</w:t>
+        <w:t xml:space="preserve">Samotná práce operátora spočívá v kontrole upletených vzorků, otáčení dopletených ponožek a opravách porouchaných strojů.</w:t>
       </w:r>
       <w:r>
         <w:t xml:space="preserve"> </w:t>
@@ -124,582 +133,661 @@
     </w:p>
     <w:p>
       <w:pPr>
+        <w:pStyle w:val="CaptionedFigure"/>
+      </w:pPr>
+      <w:bookmarkStart w:id="24" w:name="fig:SenzorNaStroji"/>
+      <w:r>
+        <w:drawing>
+          <wp:inline>
+            <wp:extent cx="5334000" cy="3552444"/>
+            <wp:effectExtent b="0" l="0" r="0" t="0"/>
+            <wp:docPr descr="Senzor na stroji" title="" id="1" name="Picture"/>
+            <a:graphic>
+              <a:graphicData uri="http://schemas.openxmlformats.org/drawingml/2006/picture">
+                <pic:pic>
+                  <pic:nvPicPr>
+                    <pic:cNvPr descr="img/V2-uchyceni.png" id="0" name="Picture"/>
+                    <pic:cNvPicPr>
+                      <a:picLocks noChangeArrowheads="1" noChangeAspect="1"/>
+                    </pic:cNvPicPr>
+                  </pic:nvPicPr>
+                  <pic:blipFill>
+                    <a:blip r:embed="rId23"/>
+                    <a:stretch>
+                      <a:fillRect/>
+                    </a:stretch>
+                  </pic:blipFill>
+                  <pic:spPr bwMode="auto">
+                    <a:xfrm>
+                      <a:off x="0" y="0"/>
+                      <a:ext cx="5334000" cy="3552444"/>
+                    </a:xfrm>
+                    <a:prstGeom prst="rect">
+                      <a:avLst/>
+                    </a:prstGeom>
+                    <a:noFill/>
+                    <a:ln w="9525">
+                      <a:noFill/>
+                      <a:headEnd/>
+                      <a:tailEnd/>
+                    </a:ln>
+                  </pic:spPr>
+                </pic:pic>
+              </a:graphicData>
+            </a:graphic>
+          </wp:inline>
+        </w:drawing>
+      </w:r>
+      <w:bookmarkEnd w:id="24"/>
+    </w:p>
+    <w:p>
+      <w:pPr>
+        <w:pStyle w:val="ImageCaption"/>
+      </w:pPr>
+      <w:r>
+        <w:t xml:space="preserve">Senzor na stroji</w:t>
+      </w:r>
+    </w:p>
+    <w:p>
+      <w:pPr>
         <w:pStyle w:val="Heading2"/>
       </w:pPr>
-      <w:bookmarkStart w:id="23" w:name="senzory"/>
+      <w:bookmarkStart w:id="25" w:name="senzory"/>
       <w:r>
         <w:t xml:space="preserve">Senzory</w:t>
       </w:r>
-      <w:bookmarkEnd w:id="23"/>
+      <w:bookmarkEnd w:id="25"/>
+    </w:p>
+    <w:p>
+      <w:pPr>
+        <w:pStyle w:val="FirstParagraph"/>
+      </w:pPr>
+      <w:r>
+        <w:t xml:space="preserve">Na každém pletacím stroji je namontován jeden bezdrátový senzor, který odesílá data na server.</w:t>
+      </w:r>
+      <w:r>
+        <w:t xml:space="preserve"> </w:t>
+      </w:r>
+      <w:r>
+        <w:t xml:space="preserve">Pletací stroje jsou obvyklá průmyslová zařízení k jednomu účelu, čili pletení ponožek.</w:t>
+      </w:r>
+      <w:r>
+        <w:t xml:space="preserve"> </w:t>
+      </w:r>
+      <w:r>
+        <w:t xml:space="preserve">S příchodem modernizace průmyslových výroben se začíná více brát ohled na reálnou produkci a její automatizovaný monitoring.</w:t>
+      </w:r>
+      <w:r>
+        <w:t xml:space="preserve"> </w:t>
+      </w:r>
+      <w:r>
+        <w:t xml:space="preserve">Senzory Pletačka IoT jsem navrhoval tak, aby se daly jednoduše připojit na stávající pletací stroje a napojit je tak do centrálního řídícího systému.</w:t>
+      </w:r>
+      <w:r>
+        <w:t xml:space="preserve"> </w:t>
+      </w:r>
+      <w:r>
+        <w:t xml:space="preserve">Dalším požadavkem senzoru bylo, aby neohrožoval chod samotného stroje, pokud tedy není můj systém aktivní, nemá to žádný vliv na chod stroje.</w:t>
+      </w:r>
+    </w:p>
+    <w:p>
+      <w:pPr>
+        <w:pStyle w:val="BodyText"/>
+      </w:pPr>
+      <w:r>
+        <w:t xml:space="preserve">Senzory jsou postavené na mikrokontroléru ESP32, který je pro tyto účely dostatečně výkonný, nabízí bezdrátovou konektivitu WiFi a v mé konfiguraci obsahuje také barevný LCD displej.</w:t>
+      </w:r>
+      <w:r>
+        <w:t xml:space="preserve"> </w:t>
+      </w:r>
+      <w:r>
+        <w:t xml:space="preserve">Každý z těchto senzorů má svoje jedinečné číslo, pod kterým posílá naměřená data na server.</w:t>
+      </w:r>
+      <w:r>
+        <w:t xml:space="preserve"> </w:t>
+      </w:r>
+      <w:r>
+        <w:t xml:space="preserve">Senzor je napájen z 5 nebo 24 V a má spotřebu 120 mA.</w:t>
+      </w:r>
+    </w:p>
+    <w:p>
+      <w:pPr>
+        <w:pStyle w:val="BodyText"/>
+      </w:pPr>
+      <w:r>
+        <w:t xml:space="preserve">OBR</w:t>
+      </w:r>
+    </w:p>
+    <w:p>
+      <w:pPr>
+        <w:pStyle w:val="BodyText"/>
+      </w:pPr>
+      <w:r>
+        <w:t xml:space="preserve">Na každém senzoru jsou dva optočleny napojené na indikační žárovky pletacího stroje.</w:t>
+      </w:r>
+      <w:r>
+        <w:t xml:space="preserve"> </w:t>
+      </w:r>
+      <w:r>
+        <w:t xml:space="preserve">Z jedné se snímá zastavení stroje pro výpočet poruchového času a druhé senzor získává počet upletených ponožek.</w:t>
+      </w:r>
+      <w:r>
+        <w:t xml:space="preserve"> </w:t>
+      </w:r>
+      <w:r>
+        <w:t xml:space="preserve">Optočlen jsem zvolil z důvodu vysokého vstupního napětí a bezpečnému oddělení od průmyslového napětí.</w:t>
+      </w:r>
+      <w:r>
+        <w:t xml:space="preserve"> </w:t>
+      </w:r>
+      <w:r>
+        <w:t xml:space="preserve">Dále senzor obsahuje dvě uživatelská tlačítka sloužící pro nastavení ID každého senzoru.</w:t>
+      </w:r>
+      <w:r>
+        <w:t xml:space="preserve"> </w:t>
+      </w:r>
+      <w:r>
+        <w:t xml:space="preserve">Pro rychlé grafické znázornění jsou na desce také dvě indikační diody.</w:t>
+      </w:r>
+    </w:p>
+    <w:p>
+      <w:pPr>
+        <w:pStyle w:val="BodyText"/>
+      </w:pPr>
+      <w:r>
+        <w:t xml:space="preserve">Hlavní vizuální roli má LCD displej, na kterém se operátorům zobrazují základní údaje o stroji.</w:t>
+      </w:r>
+      <w:r>
+        <w:t xml:space="preserve"> </w:t>
+      </w:r>
+      <w:r>
+        <w:t xml:space="preserve">Ve vrchní části jsou vypsány údaje o bezdrátovém připojení a číslo senzoru.</w:t>
+      </w:r>
+      <w:r>
+        <w:t xml:space="preserve"> </w:t>
+      </w:r>
+      <w:r>
+        <w:t xml:space="preserve">Uprostřed zde operátor velkým písmem vidí počet upletených ponožek a v případně zastavení stroje čas odstávky.</w:t>
+      </w:r>
+      <w:r>
+        <w:t xml:space="preserve"> </w:t>
+      </w:r>
+      <w:r>
+        <w:t xml:space="preserve">Tyto údaje se na každém stroji výrazně vykreslují a XXXXXXXXXXXX.</w:t>
+      </w:r>
+      <w:r>
+        <w:t xml:space="preserve"> </w:t>
+      </w:r>
+      <w:r>
+        <w:t xml:space="preserve">Poslední novinku, kterou jsem na senzory doprogramoval je zobrazování průměrné rychlosti pletení ponožek za hodinu.</w:t>
+      </w:r>
+      <w:r>
+        <w:t xml:space="preserve"> </w:t>
+      </w:r>
+      <w:r>
+        <w:t xml:space="preserve">S takovýmto údajem se každodenně setkáváme například v autě a operátor z něj dokáže rychle dopočítat zbývající dobu pletení zakázky.</w:t>
+      </w:r>
     </w:p>
     <w:p>
       <w:pPr>
         <w:pStyle w:val="Heading2"/>
       </w:pPr>
-      <w:bookmarkStart w:id="24" w:name="integrace-do-průmyslu-4.0"/>
-      <w:r>
-        <w:t xml:space="preserve">Integrace do průmyslu 4.0</w:t>
-      </w:r>
-      <w:bookmarkEnd w:id="24"/>
+      <w:bookmarkStart w:id="26" w:name="webový-server"/>
+      <w:r>
+        <w:t xml:space="preserve">Webový server</w:t>
+      </w:r>
+      <w:bookmarkEnd w:id="26"/>
     </w:p>
     <w:p>
       <w:pPr>
         <w:pStyle w:val="FirstParagraph"/>
       </w:pPr>
       <w:r>
-        <w:t xml:space="preserve">Pojem Průmysl 4.0 se do České republiky dostal okolo roku 2013 a od té doby se stále více rozšiřuje v průmyslových firmách.</w:t>
-      </w:r>
-      <w:r>
-        <w:t xml:space="preserve"> </w:t>
-      </w:r>
-      <w:r>
-        <w:t xml:space="preserve">Jedna z klíčových částí je IoT (Internet of Things), neboli internet věcí, který nám zajišťuje vzdálenou kontrolu a řízení strojů pomocí elektroniky, senzorů a různých softwarů.</w:t>
-      </w:r>
-      <w:r>
-        <w:t xml:space="preserve"> </w:t>
-      </w:r>
-      <w:r>
-        <w:t xml:space="preserve">Další vlastností těchto systémů je zaznamenávání a následné ukládání dat do datových úložišť.</w:t>
-      </w:r>
-      <w:r>
-        <w:t xml:space="preserve"> </w:t>
-      </w:r>
-      <w:r>
-        <w:t xml:space="preserve">Moderní IoT řídící systémy se snaží proniknout co nejvíce do hloubky a zpřesnit tak naměřená data, důležitá pro optimalizaci produkce.</w:t>
-      </w:r>
-    </w:p>
-    <w:p>
-      <w:pPr>
-        <w:pStyle w:val="Heading3"/>
-      </w:pPr>
-      <w:bookmarkStart w:id="25" w:name="práce-operátorů"/>
-      <w:r>
-        <w:t xml:space="preserve">Práce operátorů</w:t>
-      </w:r>
-      <w:bookmarkEnd w:id="25"/>
+        <w:t xml:space="preserve">Nedílnou součástí tohoto systému je také serverová část, která se stará o přijímání naměřených dat, jejich zpracování a následné zobrazení uživateli.</w:t>
+      </w:r>
+      <w:r>
+        <w:t xml:space="preserve"> </w:t>
+      </w:r>
+      <w:r>
+        <w:t xml:space="preserve">Samotný server běží na mikropočítači Raspberry Pi 4 Modelu B, který je umístěn ve vnitřní síti firmy.</w:t>
+      </w:r>
+    </w:p>
+    <w:p>
+      <w:pPr>
+        <w:pStyle w:val="BodyText"/>
+      </w:pPr>
+      <w:r>
+        <w:t xml:space="preserve">Na zařízení běží operační systém Raspberry Pi OS s grafickým rozhraním.</w:t>
+      </w:r>
+      <w:r>
+        <w:t xml:space="preserve"> </w:t>
+      </w:r>
+      <w:r>
+        <w:t xml:space="preserve">Webové stránky běží na HTTP serveru Apache2 a PHP 8.0.</w:t>
+      </w:r>
+      <w:r>
+        <w:t xml:space="preserve"> </w:t>
+      </w:r>
+      <w:r>
+        <w:t xml:space="preserve">Jako databázový systém využívám MariaDB.</w:t>
+      </w:r>
+      <w:r>
+        <w:t xml:space="preserve"> </w:t>
+      </w:r>
+      <w:r>
+        <w:t xml:space="preserve">Server běží lokálně uvnitř firmy v zabezpečené síti, díky čemuž je systém rychlý a nezávislý na internetovém připojení.</w:t>
+      </w:r>
+    </w:p>
+    <w:p>
+      <w:pPr>
+        <w:pStyle w:val="BodyText"/>
+      </w:pPr>
+      <w:r>
+        <w:t xml:space="preserve">Na webový server se dá jednoduše připojit otevřením lokálního firemního odkazu PLETACKA.</w:t>
+      </w:r>
+      <w:r>
+        <w:t xml:space="preserve"> </w:t>
+      </w:r>
+      <w:r>
+        <w:t xml:space="preserve">Poté se uživatelovi zobrazí úvodní přehledová stránka s barevnými bublinami, které představují jednotlivé pletací stroje.</w:t>
+      </w:r>
+      <w:r>
+        <w:t xml:space="preserve"> </w:t>
+      </w:r>
+      <w:r>
+        <w:t xml:space="preserve">Jejich barva pak udává v jakém stavu se stroj aktuálně nachází. Uživatel tak dokáže velmi rychle zjístit aktuální funkčnost pletacích strojů bez nutnosti návštěvy pletárny.</w:t>
+      </w:r>
+      <w:r>
+        <w:t xml:space="preserve"> </w:t>
+      </w:r>
+      <w:r>
+        <w:t xml:space="preserve">Kromě barvy se u bublin mění také text, ten vykresluje počet upletených ponožek aktuální směnu a v případě zastavení stroje a zčervenání se text změní na dobu zastavení stroje.</w:t>
+      </w:r>
+    </w:p>
+    <w:p>
+      <w:pPr>
+        <w:pStyle w:val="CaptionedFigure"/>
+      </w:pPr>
+      <w:bookmarkStart w:id="28" w:name="fig:webUvod"/>
+      <w:r>
+        <w:drawing>
+          <wp:inline>
+            <wp:extent cx="5334000" cy="3186590"/>
+            <wp:effectExtent b="0" l="0" r="0" t="0"/>
+            <wp:docPr descr="Domovská stránka" title="" id="1" name="Picture"/>
+            <a:graphic>
+              <a:graphicData uri="http://schemas.openxmlformats.org/drawingml/2006/picture">
+                <pic:pic>
+                  <pic:nvPicPr>
+                    <pic:cNvPr descr="img/Uvod.png" id="0" name="Picture"/>
+                    <pic:cNvPicPr>
+                      <a:picLocks noChangeArrowheads="1" noChangeAspect="1"/>
+                    </pic:cNvPicPr>
+                  </pic:nvPicPr>
+                  <pic:blipFill>
+                    <a:blip r:embed="rId27"/>
+                    <a:stretch>
+                      <a:fillRect/>
+                    </a:stretch>
+                  </pic:blipFill>
+                  <pic:spPr bwMode="auto">
+                    <a:xfrm>
+                      <a:off x="0" y="0"/>
+                      <a:ext cx="5334000" cy="3186590"/>
+                    </a:xfrm>
+                    <a:prstGeom prst="rect">
+                      <a:avLst/>
+                    </a:prstGeom>
+                    <a:noFill/>
+                    <a:ln w="9525">
+                      <a:noFill/>
+                      <a:headEnd/>
+                      <a:tailEnd/>
+                    </a:ln>
+                  </pic:spPr>
+                </pic:pic>
+              </a:graphicData>
+            </a:graphic>
+          </wp:inline>
+        </w:drawing>
+      </w:r>
+      <w:bookmarkEnd w:id="28"/>
+    </w:p>
+    <w:p>
+      <w:pPr>
+        <w:pStyle w:val="ImageCaption"/>
+      </w:pPr>
+      <w:r>
+        <w:t xml:space="preserve">Domovská stránka</w:t>
+      </w:r>
+    </w:p>
+    <w:p>
+      <w:pPr>
+        <w:pStyle w:val="BodyText"/>
+      </w:pPr>
+      <w:r>
+        <w:t xml:space="preserve">Další webovou stránkou jsou XXXXsenzorové přehledy generované pro každý pletací stroj.</w:t>
+      </w:r>
+      <w:r>
+        <w:t xml:space="preserve"> </w:t>
+      </w:r>
+      <w:r>
+        <w:t xml:space="preserve">Zde si uživatel zobrazuje data v různých časových přehledech.</w:t>
+      </w:r>
+      <w:r>
+        <w:t xml:space="preserve"> </w:t>
+      </w:r>
+      <w:r>
+        <w:t xml:space="preserve">Pro snadně porovnání dat mezi dvěma směnami směnami se tyto údaje zobrazují vedle sebe.</w:t>
+      </w:r>
+      <w:r>
+        <w:t xml:space="preserve"> </w:t>
+      </w:r>
+      <w:r>
+        <w:t xml:space="preserve">Pod číselnými přehledy jsou pak předgenerované dlouhodobé grafy viz OBRAZEK.</w:t>
+      </w:r>
+    </w:p>
+    <w:p>
+      <w:pPr>
+        <w:pStyle w:val="BodyText"/>
+      </w:pPr>
+      <w:r>
+        <w:t xml:space="preserve">Každý senzor využívá pět databázových tabulek. První slouží k ukládání surových dat, do zbylých tabulek se pak ukládají automaticky generované přehledy sloužící k rychlému vykreslení grafů a výpočtu dlouhodobých údajů.</w:t>
+      </w:r>
+      <w:r>
+        <w:t xml:space="preserve"> </w:t>
+      </w:r>
+      <w:r>
+        <w:t xml:space="preserve">Senzor zaznamená dopletenou ponožku a skrze REST API posílá naměřený údaj na webový server, ten ji zkontroluje a uloží do databáze ke konkrétnímu senzoru.</w:t>
+      </w:r>
+      <w:r>
+        <w:t xml:space="preserve"> </w:t>
+      </w:r>
+      <w:r>
+        <w:t xml:space="preserve">Každý databázový záznam obsahuje číslo stroje, unikátní ID události, naměřený stav a čas události.</w:t>
+      </w:r>
+    </w:p>
+    <w:p>
+      <w:pPr>
+        <w:pStyle w:val="CaptionedFigure"/>
+      </w:pPr>
+      <w:bookmarkStart w:id="30" w:name="fig:webSenzory"/>
+      <w:r>
+        <w:drawing>
+          <wp:inline>
+            <wp:extent cx="5334000" cy="6529129"/>
+            <wp:effectExtent b="0" l="0" r="0" t="0"/>
+            <wp:docPr descr="Přehled ze senzoru" title="" id="1" name="Picture"/>
+            <a:graphic>
+              <a:graphicData uri="http://schemas.openxmlformats.org/drawingml/2006/picture">
+                <pic:pic>
+                  <pic:nvPicPr>
+                    <pic:cNvPr descr="img/prehled.png" id="0" name="Picture"/>
+                    <pic:cNvPicPr>
+                      <a:picLocks noChangeArrowheads="1" noChangeAspect="1"/>
+                    </pic:cNvPicPr>
+                  </pic:nvPicPr>
+                  <pic:blipFill>
+                    <a:blip r:embed="rId29"/>
+                    <a:stretch>
+                      <a:fillRect/>
+                    </a:stretch>
+                  </pic:blipFill>
+                  <pic:spPr bwMode="auto">
+                    <a:xfrm>
+                      <a:off x="0" y="0"/>
+                      <a:ext cx="5334000" cy="6529129"/>
+                    </a:xfrm>
+                    <a:prstGeom prst="rect">
+                      <a:avLst/>
+                    </a:prstGeom>
+                    <a:noFill/>
+                    <a:ln w="9525">
+                      <a:noFill/>
+                      <a:headEnd/>
+                      <a:tailEnd/>
+                    </a:ln>
+                  </pic:spPr>
+                </pic:pic>
+              </a:graphicData>
+            </a:graphic>
+          </wp:inline>
+        </w:drawing>
+      </w:r>
+      <w:bookmarkEnd w:id="30"/>
+    </w:p>
+    <w:p>
+      <w:pPr>
+        <w:pStyle w:val="ImageCaption"/>
+      </w:pPr>
+      <w:r>
+        <w:t xml:space="preserve">Přehled ze senzoru</w:t>
+      </w:r>
+    </w:p>
+    <w:p>
+      <w:pPr>
+        <w:pStyle w:val="Heading2"/>
+      </w:pPr>
+      <w:bookmarkStart w:id="31" w:name="podpůrný-server"/>
+      <w:r>
+        <w:t xml:space="preserve">Podpůrný server</w:t>
+      </w:r>
+      <w:bookmarkEnd w:id="31"/>
     </w:p>
     <w:p>
       <w:pPr>
         <w:pStyle w:val="FirstParagraph"/>
       </w:pPr>
       <w:r>
-        <w:t xml:space="preserve">Obě dvě pracovní směny se skládají ze tří operátorů. Jeden má na starosti pět až osm pletacích strojů.</w:t>
-      </w:r>
-      <w:r>
-        <w:t xml:space="preserve"> </w:t>
-      </w:r>
-      <w:r>
-        <w:t xml:space="preserve">Z každého pletacího stroje vypadne každé čtyři minuty jedna upletené ponožka, kterou operátor musí zkontrolovat a otočit naruby pro další zpracování.</w:t>
-      </w:r>
-      <w:r>
-        <w:t xml:space="preserve"> </w:t>
-      </w:r>
-      <w:r>
-        <w:t xml:space="preserve">Dalším úkolem operátorů je doplňování materiálu a oprava strojů při poruše.</w:t>
+        <w:t xml:space="preserve">Podpůrný server vznikl jako rozšíření pro senzory.</w:t>
+      </w:r>
+      <w:r>
+        <w:t xml:space="preserve"> </w:t>
+      </w:r>
+      <w:r>
+        <w:t xml:space="preserve">Server je naprogramovaný v Pythonu a běží na Raspberry Pi společně s webovým serverem.</w:t>
+      </w:r>
+    </w:p>
+    <w:p>
+      <w:pPr>
+        <w:pStyle w:val="BodyText"/>
+      </w:pPr>
+      <w:r>
+        <w:t xml:space="preserve">Hlavním úkolem tohoto serveru je detekce zapnutých senzorů.</w:t>
+      </w:r>
+      <w:r>
+        <w:t xml:space="preserve"> </w:t>
+      </w:r>
+      <w:r>
+        <w:t xml:space="preserve">Na serveru běží takzvaný Watchdog.</w:t>
+      </w:r>
+      <w:r>
+        <w:t xml:space="preserve"> </w:t>
+      </w:r>
+      <w:r>
+        <w:t xml:space="preserve">Jde o periodickou smyčku, která každé čtyři vteřiny čeká na zprávu ze senzoru.</w:t>
+      </w:r>
+      <w:r>
+        <w:t xml:space="preserve"> </w:t>
+      </w:r>
+      <w:r>
+        <w:t xml:space="preserve">Touto zprávou se senzor nahlásí, že je zapnutý. Pokud takováto zpráva nedojde do deseti vteřin, je senzor prohlášen za vypnutý a v databázi se označí jako neaktivní.</w:t>
       </w:r>
     </w:p>
     <w:p>
       <w:pPr>
         <w:pStyle w:val="Heading2"/>
       </w:pPr>
-      <w:bookmarkStart w:id="26" w:name="senzory-1"/>
-      <w:r>
-        <w:t xml:space="preserve">Senzory</w:t>
-      </w:r>
-      <w:bookmarkEnd w:id="26"/>
+      <w:bookmarkStart w:id="32" w:name="princip-fungování-pletačka-iot"/>
+      <w:r>
+        <w:t xml:space="preserve">Princip fungování Pletačka IoT</w:t>
+      </w:r>
+      <w:bookmarkEnd w:id="32"/>
     </w:p>
     <w:p>
       <w:pPr>
         <w:pStyle w:val="FirstParagraph"/>
       </w:pPr>
       <w:r>
-        <w:t xml:space="preserve">Senzory k projektu Pletačka IoT jsou postavené na mikročipu ESP32 a modulu TTGO T-Display.</w:t>
-      </w:r>
-      <w:r>
-        <w:t xml:space="preserve"> </w:t>
-      </w:r>
-      <w:r>
-        <w:t xml:space="preserve">Celý tento systém je navržen tak, že na každém pletacím stroji je jeden senzor.</w:t>
-      </w:r>
-      <w:r>
-        <w:t xml:space="preserve"> </w:t>
-      </w:r>
-      <w:r>
-        <w:t xml:space="preserve">Každý z těchto senzorů má svoje jedinečné číslo, pod kterým posílá naměřená data na server.</w:t>
-      </w:r>
-      <w:r>
-        <w:t xml:space="preserve"> </w:t>
-      </w:r>
-      <w:r>
-        <w:t xml:space="preserve">Senzor je napájen z 5 nebo 24 V a má spotřebu 120 mA.</w:t>
+        <w:t xml:space="preserve">V předchozích kapitolách byly popsány části systému Pletačka IoT.</w:t>
+      </w:r>
+      <w:r>
+        <w:t xml:space="preserve"> </w:t>
+      </w:r>
+      <w:r>
+        <w:t xml:space="preserve">V této kapitole bude celý systém popsán jako celek.</w:t>
+      </w:r>
+    </w:p>
+    <w:p>
+      <w:pPr>
+        <w:pStyle w:val="BodyText"/>
+      </w:pPr>
+      <w:r>
+        <w:t xml:space="preserve">První, a tou nejdůležitější částí, je získávání dat pomocí senzorů.</w:t>
+      </w:r>
+      <w:r>
+        <w:t xml:space="preserve"> </w:t>
+      </w:r>
+      <w:r>
+        <w:t xml:space="preserve">Jakmile senzor zaznamená jakoukoliv změnu, okamžitě tuto zprávu odesílá na server.</w:t>
+      </w:r>
+      <w:r>
+        <w:t xml:space="preserve"> </w:t>
+      </w:r>
+      <w:r>
+        <w:t xml:space="preserve">Odesílání probíhá skrze senzorové API, kde se nejdříve senzor ověří a následně se stav zapíše do databáze k příslušnému senzoru.</w:t>
+      </w:r>
+      <w:r>
+        <w:t xml:space="preserve"> </w:t>
+      </w:r>
+      <w:r>
+        <w:t xml:space="preserve">Po zapsání do databáze se vrátí do senzoru zpráva o provedení zápisu.</w:t>
+      </w:r>
+    </w:p>
+    <w:p>
+      <w:pPr>
+        <w:pStyle w:val="BodyText"/>
+      </w:pPr>
+      <w:r>
+        <w:t xml:space="preserve">Dalším krokem je zpracovávání surových dat z databáze.</w:t>
+      </w:r>
+      <w:r>
+        <w:t xml:space="preserve"> </w:t>
+      </w:r>
+      <w:r>
+        <w:t xml:space="preserve">K tomuto účelu běží na serveru výběrové API, které je automaticky spouštěné v nastavený čas.</w:t>
+      </w:r>
+      <w:r>
+        <w:t xml:space="preserve"> </w:t>
+      </w:r>
+      <w:r>
+        <w:t xml:space="preserve">Jde o generování širších výběrů dat, hodinové, denní, měsíční a roční výběry.</w:t>
+      </w:r>
+      <w:r>
+        <w:t xml:space="preserve"> </w:t>
+      </w:r>
+      <w:r>
+        <w:t xml:space="preserve">Tyto výběry se následně ukládají do databáze k danému senzoru.</w:t>
+      </w:r>
+      <w:r>
+        <w:t xml:space="preserve"> </w:t>
+      </w:r>
+      <w:r>
+        <w:t xml:space="preserve">Generování těchto dat probíhá převážně v noci, kdy je server nejméně vytížen.</w:t>
+      </w:r>
+    </w:p>
+    <w:p>
+      <w:pPr>
+        <w:pStyle w:val="BodyText"/>
+      </w:pPr>
+      <w:r>
+        <w:t xml:space="preserve">Posledním krokem je zobrazení dat uživateli.</w:t>
+      </w:r>
+      <w:r>
+        <w:t xml:space="preserve"> </w:t>
+      </w:r>
+      <w:r>
+        <w:t xml:space="preserve">Je to jediná část, se kterou se běžný uživatel dostane do kontaktu.</w:t>
+      </w:r>
+      <w:r>
+        <w:t xml:space="preserve"> </w:t>
+      </w:r>
+      <w:r>
+        <w:t xml:space="preserve">Proto je nutné, aby zobrazení bylo co nejrychlejší a pro uživatele co nejpříjemnější.</w:t>
+      </w:r>
+      <w:r>
+        <w:t xml:space="preserve"> </w:t>
+      </w:r>
+      <w:r>
+        <w:t xml:space="preserve">K rychlému zobrazování se využívají před generované výběry, ke kterým se dopočítají dosud nezpracovaná data a celý výsledek se zobrazí uživateli.</w:t>
+      </w:r>
+    </w:p>
+    <w:p>
+      <w:pPr>
+        <w:pStyle w:val="CaptionedFigure"/>
+      </w:pPr>
+      <w:bookmarkStart w:id="34" w:name="fig:princip"/>
+      <w:r>
+        <w:drawing>
+          <wp:inline>
+            <wp:extent cx="5334000" cy="2713492"/>
+            <wp:effectExtent b="0" l="0" r="0" t="0"/>
+            <wp:docPr descr="Zpracování dat" title="" id="1" name="Picture"/>
+            <a:graphic>
+              <a:graphicData uri="http://schemas.openxmlformats.org/drawingml/2006/picture">
+                <pic:pic>
+                  <pic:nvPicPr>
+                    <pic:cNvPr descr="img/Princip.png" id="0" name="Picture"/>
+                    <pic:cNvPicPr>
+                      <a:picLocks noChangeArrowheads="1" noChangeAspect="1"/>
+                    </pic:cNvPicPr>
+                  </pic:nvPicPr>
+                  <pic:blipFill>
+                    <a:blip r:embed="rId33"/>
+                    <a:stretch>
+                      <a:fillRect/>
+                    </a:stretch>
+                  </pic:blipFill>
+                  <pic:spPr bwMode="auto">
+                    <a:xfrm>
+                      <a:off x="0" y="0"/>
+                      <a:ext cx="5334000" cy="2713492"/>
+                    </a:xfrm>
+                    <a:prstGeom prst="rect">
+                      <a:avLst/>
+                    </a:prstGeom>
+                    <a:noFill/>
+                    <a:ln w="9525">
+                      <a:noFill/>
+                      <a:headEnd/>
+                      <a:tailEnd/>
+                    </a:ln>
+                  </pic:spPr>
+                </pic:pic>
+              </a:graphicData>
+            </a:graphic>
+          </wp:inline>
+        </w:drawing>
+      </w:r>
+      <w:bookmarkEnd w:id="34"/>
+    </w:p>
+    <w:p>
+      <w:pPr>
+        <w:pStyle w:val="ImageCaption"/>
+      </w:pPr>
+      <w:r>
+        <w:t xml:space="preserve">Zpracování dat</w:t>
       </w:r>
     </w:p>
     <w:p>
       <w:pPr>
         <w:pStyle w:val="Heading2"/>
       </w:pPr>
-      <w:bookmarkStart w:id="27" w:name="procesor"/>
-      <w:r>
-        <w:t xml:space="preserve">Procesor</w:t>
-      </w:r>
-      <w:bookmarkEnd w:id="27"/>
-    </w:p>
-    <w:p>
-      <w:pPr>
-        <w:pStyle w:val="Heading2"/>
-      </w:pPr>
-      <w:bookmarkStart w:id="28" w:name="webový-server"/>
-      <w:r>
-        <w:t xml:space="preserve">Webový server</w:t>
-      </w:r>
-      <w:bookmarkEnd w:id="28"/>
-    </w:p>
-    <w:p>
-      <w:pPr>
-        <w:pStyle w:val="FirstParagraph"/>
-      </w:pPr>
-      <w:r>
-        <w:t xml:space="preserve">Webový server je nasazený na mikropočítači Raspberry Pi 4 Modelu B.</w:t>
-      </w:r>
-      <w:r>
-        <w:t xml:space="preserve"> </w:t>
-      </w:r>
-      <w:r>
-        <w:t xml:space="preserve">Toto zařízení jsem zvolil hlavně kvůli nízké spotřebě elektrické energie a velké komunitě lidí, kteří tento mikropočítač využívají.</w:t>
-      </w:r>
-    </w:p>
-    <w:p>
-      <w:pPr>
-        <w:pStyle w:val="BodyText"/>
-      </w:pPr>
-      <w:r>
-        <w:t xml:space="preserve">Na zařízení běží operační systém Raspberry Pi OS s grafickým rozhraním.</w:t>
-      </w:r>
-      <w:r>
-        <w:t xml:space="preserve"> </w:t>
-      </w:r>
-      <w:r>
-        <w:t xml:space="preserve">Webové stránky běží na HTTP serveru Apache2 a PHP 8.0.</w:t>
-      </w:r>
-      <w:r>
-        <w:t xml:space="preserve"> </w:t>
-      </w:r>
-      <w:r>
-        <w:t xml:space="preserve">Jako databázový systém využívám MariaDB.</w:t>
-      </w:r>
-      <w:r>
-        <w:t xml:space="preserve"> </w:t>
-      </w:r>
-      <w:r>
-        <w:t xml:space="preserve">Server běží lokálně uvnitř firmy v zabezpečené síti, díky čemuž je systém rychlý a nezávislý na internetovém připojení.</w:t>
-      </w:r>
-    </w:p>
-    <w:p>
-      <w:pPr>
-        <w:pStyle w:val="Heading2"/>
-      </w:pPr>
-      <w:bookmarkStart w:id="29" w:name="funkcionalita"/>
-      <w:r>
-        <w:t xml:space="preserve">Funkcionalita</w:t>
-      </w:r>
-      <w:bookmarkEnd w:id="29"/>
-    </w:p>
-    <w:p>
-      <w:pPr>
-        <w:pStyle w:val="FirstParagraph"/>
-      </w:pPr>
-      <w:r>
-        <w:t xml:space="preserve">Níže je popis všech funkcionalit systému.</w:t>
-      </w:r>
-    </w:p>
-    <w:p>
-      <w:pPr>
-        <w:pStyle w:val="Heading3"/>
-      </w:pPr>
-      <w:bookmarkStart w:id="30" w:name="podrobné-statistiky"/>
-      <w:r>
-        <w:t xml:space="preserve">Podrobné statistiky</w:t>
-      </w:r>
-      <w:bookmarkEnd w:id="30"/>
-    </w:p>
-    <w:p>
-      <w:pPr>
-        <w:pStyle w:val="FirstParagraph"/>
-      </w:pPr>
-      <w:r>
-        <w:t xml:space="preserve">Díky tomuto systému má uživatel kompletní přehled o každém zastavení stroje a upletené ponožce.</w:t>
-      </w:r>
-    </w:p>
-    <w:p>
-      <w:pPr>
-        <w:pStyle w:val="Heading3"/>
-      </w:pPr>
-      <w:bookmarkStart w:id="31" w:name="aktuální-přehledy"/>
-      <w:r>
-        <w:t xml:space="preserve">Aktuální přehledy</w:t>
-      </w:r>
-      <w:bookmarkEnd w:id="31"/>
-    </w:p>
-    <w:p>
-      <w:pPr>
-        <w:pStyle w:val="FirstParagraph"/>
-      </w:pPr>
-      <w:r>
-        <w:t xml:space="preserve">Na úvodní stránce se vždy zobrazují aktuální přehledy o průběhu výroby (viz obrázek</w:t>
-      </w:r>
-      <w:r>
-        <w:t xml:space="preserve"> </w:t>
-      </w:r>
-      <w:hyperlink w:anchor="fig:webUvod">
-        <w:r>
-          <w:rPr>
-            <w:rStyle w:val="Hyperlink"/>
-          </w:rPr>
-          <w:t xml:space="preserve">[fig:webUvod]</w:t>
-        </w:r>
-      </w:hyperlink>
-      <w:r>
-        <w:t xml:space="preserve">).</w:t>
-      </w:r>
-    </w:p>
-    <w:p>
-      <w:pPr>
-        <w:pStyle w:val="Heading3"/>
-      </w:pPr>
-      <w:bookmarkStart w:id="32" w:name="responzivní-design"/>
-      <w:r>
-        <w:t xml:space="preserve">Responzivní design</w:t>
-      </w:r>
-      <w:bookmarkEnd w:id="32"/>
-    </w:p>
-    <w:p>
-      <w:pPr>
-        <w:pStyle w:val="FirstParagraph"/>
-      </w:pPr>
-      <w:r>
-        <w:t xml:space="preserve">Stránka využívá moderní CSS styly, díky kterým se stránka správně zobrazuje na jakémkoliv zařízení.</w:t>
-      </w:r>
-    </w:p>
-    <w:p>
-      <w:pPr>
-        <w:pStyle w:val="Heading3"/>
-      </w:pPr>
-      <w:bookmarkStart w:id="33" w:name="chytrý-výpočetní-algoritmus"/>
-      <w:r>
-        <w:t xml:space="preserve">Chytrý výpočetní algoritmus</w:t>
-      </w:r>
-      <w:bookmarkEnd w:id="33"/>
-    </w:p>
-    <w:p>
-      <w:pPr>
-        <w:pStyle w:val="FirstParagraph"/>
-      </w:pPr>
-      <w:r>
-        <w:t xml:space="preserve">Veškerá naměřená data jsou analyzována mým výpočetním algoritmem.</w:t>
-      </w:r>
-      <w:r>
-        <w:t xml:space="preserve"> </w:t>
-      </w:r>
-      <w:r>
-        <w:t xml:space="preserve">Algoritmus přijímá uložená data z databáze, ze kterých postupným procházením vypočítává pracovní statistiky, které následně ukládá do užších výběrů.</w:t>
-      </w:r>
-    </w:p>
-    <w:p>
-      <w:pPr>
-        <w:pStyle w:val="Heading3"/>
-      </w:pPr>
-      <w:bookmarkStart w:id="34" w:name="jednoduché-grafy"/>
-      <w:r>
-        <w:t xml:space="preserve">Jednoduché grafy</w:t>
-      </w:r>
-      <w:bookmarkEnd w:id="34"/>
-    </w:p>
-    <w:p>
-      <w:pPr>
-        <w:pStyle w:val="FirstParagraph"/>
-      </w:pPr>
-      <w:r>
-        <w:t xml:space="preserve">Většina nasbíraných dat se dá přehledně zobrazit v grafech.</w:t>
-      </w:r>
-      <w:r>
-        <w:t xml:space="preserve"> </w:t>
-      </w:r>
-      <w:r>
-        <w:t xml:space="preserve">Díky nim je porovnávání a procházení výběrů velmi jednoduché (viz obrázek</w:t>
-      </w:r>
-      <w:r>
-        <w:t xml:space="preserve"> </w:t>
-      </w:r>
-      <w:hyperlink w:anchor="fig:webSenzory">
-        <w:r>
-          <w:rPr>
-            <w:rStyle w:val="Hyperlink"/>
-          </w:rPr>
-          <w:t xml:space="preserve">[fig:webSenzory]</w:t>
-        </w:r>
-      </w:hyperlink>
-      <w:r>
-        <w:t xml:space="preserve">).</w:t>
-      </w:r>
-    </w:p>
-    <w:p>
-      <w:pPr>
-        <w:pStyle w:val="Heading3"/>
-      </w:pPr>
-      <w:bookmarkStart w:id="35" w:name="kontrola-běhu-stroje"/>
-      <w:r>
-        <w:t xml:space="preserve">Kontrola běhu stroje</w:t>
+      <w:bookmarkStart w:id="35" w:name="závěr"/>
+      <w:r>
+        <w:t xml:space="preserve">Závěr</w:t>
       </w:r>
       <w:bookmarkEnd w:id="35"/>
-    </w:p>
-    <w:p>
-      <w:pPr>
-        <w:pStyle w:val="FirstParagraph"/>
-      </w:pPr>
-      <w:r>
-        <w:t xml:space="preserve">Prvotním a nejdůležitějším požadavkem systému bylo sledování běhu stroje.</w:t>
-      </w:r>
-      <w:r>
-        <w:t xml:space="preserve"> </w:t>
-      </w:r>
-      <w:r>
-        <w:t xml:space="preserve">K tomu slouží úvodní stránka aplikace, kde uživatel přehledně vidí ikony všech strojů.</w:t>
-      </w:r>
-      <w:r>
-        <w:t xml:space="preserve"> </w:t>
-      </w:r>
-      <w:r>
-        <w:t xml:space="preserve">Podle barvy ikony dokáže rozeznat, zda stroj běží, nebo je v poruše a následně si může zobrazit další podrobnosti.</w:t>
-      </w:r>
-    </w:p>
-    <w:p>
-      <w:pPr>
-        <w:pStyle w:val="Heading3"/>
-      </w:pPr>
-      <w:bookmarkStart w:id="36" w:name="jednoduchý-výběr-dat"/>
-      <w:r>
-        <w:t xml:space="preserve">Jednoduchý výběr dat</w:t>
-      </w:r>
-      <w:bookmarkEnd w:id="36"/>
-    </w:p>
-    <w:p>
-      <w:pPr>
-        <w:pStyle w:val="FirstParagraph"/>
-      </w:pPr>
-      <w:r>
-        <w:t xml:space="preserve">Každý senzor nabízí jednoduchý výběr dat.</w:t>
-      </w:r>
-      <w:r>
-        <w:t xml:space="preserve"> </w:t>
-      </w:r>
-      <w:r>
-        <w:t xml:space="preserve">Uživatel si zvolí požadovaný rozsah dat a aplikace mu tento výběr přehledně zobrazí v tabulce.</w:t>
-      </w:r>
-    </w:p>
-    <w:p>
-      <w:pPr>
-        <w:pStyle w:val="Heading3"/>
-      </w:pPr>
-      <w:bookmarkStart w:id="37" w:name="porovnávání-směn"/>
-      <w:r>
-        <w:t xml:space="preserve">Porovnávání směn</w:t>
-      </w:r>
-      <w:bookmarkEnd w:id="37"/>
-    </w:p>
-    <w:p>
-      <w:pPr>
-        <w:pStyle w:val="FirstParagraph"/>
-      </w:pPr>
-      <w:r>
-        <w:t xml:space="preserve">Systém jsem navrhoval tak, aby pracoval s dvousměnným provozem a správně přiřazoval data k jednotlivým směnám.</w:t>
-      </w:r>
-    </w:p>
-    <w:p>
-      <w:pPr>
-        <w:pStyle w:val="Heading3"/>
-      </w:pPr>
-      <w:bookmarkStart w:id="38" w:name="bezpečné-zálohy"/>
-      <w:r>
-        <w:t xml:space="preserve">Bezpečné zálohy</w:t>
-      </w:r>
-      <w:bookmarkEnd w:id="38"/>
-    </w:p>
-    <w:p>
-      <w:pPr>
-        <w:pStyle w:val="FirstParagraph"/>
-      </w:pPr>
-      <w:r>
-        <w:t xml:space="preserve">Systém se každý den automaticky zálohuje a ukládá data na záložní disk, ze kterého se dají případně rychle obnovit.</w:t>
-      </w:r>
-    </w:p>
-    <w:p>
-      <w:pPr>
-        <w:pStyle w:val="Heading3"/>
-      </w:pPr>
-      <w:bookmarkStart w:id="39" w:name="jednoduchý-generátor-zkušebních-dat"/>
-      <w:r>
-        <w:t xml:space="preserve">Jednoduchý generátor zkušebních dat</w:t>
-      </w:r>
-      <w:bookmarkEnd w:id="39"/>
-    </w:p>
-    <w:p>
-      <w:pPr>
-        <w:pStyle w:val="FirstParagraph"/>
-      </w:pPr>
-      <w:r>
-        <w:t xml:space="preserve">Pro otestování systému jsem připravil jednoduchý generátor dat, který dokáže simulovat reálné senzory.</w:t>
-      </w:r>
-    </w:p>
-    <w:p>
-      <w:pPr>
-        <w:pStyle w:val="Heading2"/>
-      </w:pPr>
-      <w:bookmarkStart w:id="40" w:name="princip-fungování-pletačka-iot"/>
-      <w:r>
-        <w:t xml:space="preserve">Princip fungování Pletačka IoT</w:t>
-      </w:r>
-      <w:bookmarkEnd w:id="40"/>
-    </w:p>
-    <w:p>
-      <w:pPr>
-        <w:pStyle w:val="FirstParagraph"/>
-      </w:pPr>
-      <w:r>
-        <w:t xml:space="preserve">V předchozích kapitolách byly popsány části systému Pletačka IoT.</w:t>
-      </w:r>
-      <w:r>
-        <w:t xml:space="preserve"> </w:t>
-      </w:r>
-      <w:r>
-        <w:t xml:space="preserve">V této kapitole bude celý systém popsán jako celek.</w:t>
-      </w:r>
-    </w:p>
-    <w:p>
-      <w:pPr>
-        <w:pStyle w:val="Heading3"/>
-      </w:pPr>
-      <w:bookmarkStart w:id="41" w:name="sběr-dat"/>
-      <w:r>
-        <w:t xml:space="preserve">Sběr dat</w:t>
-      </w:r>
-      <w:bookmarkEnd w:id="41"/>
-    </w:p>
-    <w:p>
-      <w:pPr>
-        <w:pStyle w:val="FirstParagraph"/>
-      </w:pPr>
-      <w:r>
-        <w:t xml:space="preserve">První, a tou nejdůležitější částí, je získávání dat pomocí senzorů.</w:t>
-      </w:r>
-      <w:r>
-        <w:t xml:space="preserve"> </w:t>
-      </w:r>
-      <w:r>
-        <w:t xml:space="preserve">Jakmile senzor zaznamená jakoukoliv změnu, okamžitě tuto zprávu odesílá na server.</w:t>
-      </w:r>
-      <w:r>
-        <w:t xml:space="preserve"> </w:t>
-      </w:r>
-      <w:r>
-        <w:t xml:space="preserve">Odesílání probíhá skrze senzorové API, kde se nejdříve senzor ověří a následně se stav zapíše do databáze k příslušnému senzoru.</w:t>
-      </w:r>
-      <w:r>
-        <w:t xml:space="preserve"> </w:t>
-      </w:r>
-      <w:r>
-        <w:t xml:space="preserve">Po zapsání do databáze se vrátí do senzoru zpráva o provedení zápisu.</w:t>
-      </w:r>
-    </w:p>
-    <w:p>
-      <w:pPr>
-        <w:pStyle w:val="Heading3"/>
-      </w:pPr>
-      <w:bookmarkStart w:id="42" w:name="section"/>
-      <w:bookmarkEnd w:id="42"/>
-    </w:p>
-    <w:p>
-      <w:pPr>
-        <w:pStyle w:val="FirstParagraph"/>
-      </w:pPr>
-      <w:r>
-        <w:t xml:space="preserve">Vyhodnocování dat</w:t>
-      </w:r>
-      <w:r>
-        <w:t xml:space="preserve"> </w:t>
-      </w:r>
-      <w:r>
-        <w:t xml:space="preserve">Dalším krokem je zpracovávání surových dat z databáze.</w:t>
-      </w:r>
-      <w:r>
-        <w:t xml:space="preserve"> </w:t>
-      </w:r>
-      <w:r>
-        <w:t xml:space="preserve">K tomuto účelu běží na serveru výběrové API, které je automaticky spouštěné v nastavený čas.</w:t>
-      </w:r>
-      <w:r>
-        <w:t xml:space="preserve"> </w:t>
-      </w:r>
-      <w:r>
-        <w:t xml:space="preserve">Jde o generování širších výběrů dat, hodinové, denní, měsíční a roční výběry.</w:t>
-      </w:r>
-      <w:r>
-        <w:t xml:space="preserve"> </w:t>
-      </w:r>
-      <w:r>
-        <w:t xml:space="preserve">Tyto výběry se následně ukládají do databáze k danému senzoru.</w:t>
-      </w:r>
-      <w:r>
-        <w:t xml:space="preserve"> </w:t>
-      </w:r>
-      <w:r>
-        <w:t xml:space="preserve">Generování těchto dat probíhá převážně v noci, kdy je server nejméně vytížen.</w:t>
-      </w:r>
-    </w:p>
-    <w:p>
-      <w:pPr>
-        <w:pStyle w:val="Heading3"/>
-      </w:pPr>
-      <w:bookmarkStart w:id="43" w:name="zobrazování-dat"/>
-      <w:r>
-        <w:t xml:space="preserve">Zobrazování dat</w:t>
-      </w:r>
-      <w:bookmarkEnd w:id="43"/>
-    </w:p>
-    <w:p>
-      <w:pPr>
-        <w:pStyle w:val="FirstParagraph"/>
-      </w:pPr>
-      <w:r>
-        <w:t xml:space="preserve">Posledním krokem je zobrazení dat uživateli.</w:t>
-      </w:r>
-      <w:r>
-        <w:t xml:space="preserve"> </w:t>
-      </w:r>
-      <w:r>
-        <w:t xml:space="preserve">Je to jediná část, se kterou se běžný uživatel dostane do kontaktu.</w:t>
-      </w:r>
-      <w:r>
-        <w:t xml:space="preserve"> </w:t>
-      </w:r>
-      <w:r>
-        <w:t xml:space="preserve">Proto je nutné, aby zobrazení bylo co nejrychlejší a pro uživatele co nejpříjemnější.</w:t>
-      </w:r>
-      <w:r>
-        <w:t xml:space="preserve"> </w:t>
-      </w:r>
-      <w:r>
-        <w:t xml:space="preserve">K rychlému zobrazování se využívají před generované výběry, ke kterým se dopočítají dosud nezpracovaná data a celý výsledek se zobrazí uživateli.</w:t>
-      </w:r>
-    </w:p>
-    <w:p>
-      <w:pPr>
-        <w:pStyle w:val="Heading2"/>
-      </w:pPr>
-      <w:bookmarkStart w:id="44" w:name="závěr"/>
-      <w:r>
-        <w:t xml:space="preserve">Závěr</w:t>
-      </w:r>
-      <w:bookmarkEnd w:id="44"/>
     </w:p>
     <w:p>
       <w:pPr>
@@ -869,7 +957,7 @@
       <w:r>
         <w:t xml:space="preserve"> </w:t>
       </w:r>
-      <w:hyperlink r:id="rId45">
+      <w:hyperlink r:id="rId36">
         <w:r>
           <w:rPr>
             <w:rStyle w:val="Hyperlink"/>
@@ -891,7 +979,7 @@
       <w:r>
         <w:t xml:space="preserve"> </w:t>
       </w:r>
-      <w:hyperlink r:id="rId46">
+      <w:hyperlink r:id="rId37">
         <w:r>
           <w:rPr>
             <w:rStyle w:val="Hyperlink"/>
@@ -906,8 +994,8 @@
         <w:t xml:space="preserve">pod MIT licencí.</w:t>
       </w:r>
     </w:p>
-    <w:bookmarkStart w:id="49" w:name="refs"/>
-    <w:bookmarkStart w:id="48" w:name="ref-ROTEX"/>
+    <w:bookmarkStart w:id="40" w:name="refs"/>
+    <w:bookmarkStart w:id="39" w:name="ref-ROTEX"/>
     <w:p>
       <w:pPr>
         <w:pStyle w:val="Bibliography"/>
@@ -918,7 +1006,7 @@
       <w:r>
         <w:t xml:space="preserve"> </w:t>
       </w:r>
-      <w:hyperlink r:id="rId47">
+      <w:hyperlink r:id="rId38">
         <w:r>
           <w:rPr>
             <w:rStyle w:val="Hyperlink"/>
@@ -930,8 +1018,8 @@
         <w:t xml:space="preserve">.</w:t>
       </w:r>
     </w:p>
-    <w:bookmarkEnd w:id="48"/>
-    <w:bookmarkEnd w:id="49"/>
+    <w:bookmarkEnd w:id="39"/>
+    <w:bookmarkEnd w:id="40"/>
     <w:sectPr/>
   </w:body>
 </w:document>

</xml_diff>

<commit_message>
Oprava chyb - skola
</commit_message>
<xml_diff>
--- a/text.docx
+++ b/text.docx
@@ -85,13 +85,7 @@
         <w:pStyle w:val="FirstParagraph"/>
       </w:pPr>
       <w:r>
-        <w:t xml:space="preserve">Práce s názvem Integrace do průmyslu 4.0 se zabývá návrhem monitorovacího systému pro firmu na výrobu ponožek.</w:t>
-      </w:r>
-      <w:r>
-        <w:t xml:space="preserve"> </w:t>
-      </w:r>
-      <w:r>
-        <w:t xml:space="preserve">Celý systém je nasazen v rodinné firmě ROTEX Vysočina</w:t>
+        <w:t xml:space="preserve">Práce s názvem Integrace do průmyslu 4.0 se zabývá návrhem monitorovacího systému pro rodinnou firmu ROTEX Vysočina</w:t>
       </w:r>
       <w:r>
         <w:t xml:space="preserve"> </w:t>
@@ -100,7 +94,13 @@
         <w:t xml:space="preserve">(ROTEX Vysočina s.r.o n.d.)</w:t>
       </w:r>
       <w:r>
-        <w:t xml:space="preserve">, která pracuje ve dvousměnném provozu a produkuje měsíčně přes dvanáct tisíc párů ponožek.</w:t>
+        <w:t xml:space="preserve">.</w:t>
+      </w:r>
+      <w:r>
+        <w:t xml:space="preserve"> </w:t>
+      </w:r>
+      <w:r>
+        <w:t xml:space="preserve">Ta pracuje ve dvousměnném provozu a produkuje měsíčně přes dvanáct tisíc párů ponožek.</w:t>
       </w:r>
     </w:p>
     <w:p>
@@ -123,6 +123,20 @@
       </w:pPr>
       <w:r>
         <w:t xml:space="preserve">Můj systém, který jsem interně pojmenoval Pletačka IoT, se stará o monitoring počtu upletených ponožek, dobu zastavení jednotlivých strojů, porovnávání jednotlivých směn, ale také dává zaměstnavateli přehled o aktuální produkci.</w:t>
+      </w:r>
+    </w:p>
+    <w:p>
+      <w:pPr>
+        <w:pStyle w:val="BodyText"/>
+      </w:pPr>
+      <w:r>
+        <w:t xml:space="preserve">Dříve firma neměla žádná data o době pletení, denní produkci, nebo čase zapnutí strojů.</w:t>
+      </w:r>
+      <w:r>
+        <w:t xml:space="preserve"> </w:t>
+      </w:r>
+      <w:r>
+        <w:t xml:space="preserve">To vše můj systém řeší a nabízí jednoduché, uživatelský přívětivé rozhraní, kde si uživatel všechny tyto údaje přehledně zobrazí v grafech a v tabulkách.</w:t>
       </w:r>
     </w:p>
     <w:p>
@@ -197,19 +211,13 @@
         <w:pStyle w:val="FirstParagraph"/>
       </w:pPr>
       <w:r>
-        <w:t xml:space="preserve">Na každém pletacím stroji je namontován jeden bezdrátový senzor, který odesílá data na server.</w:t>
-      </w:r>
-      <w:r>
-        <w:t xml:space="preserve"> </w:t>
-      </w:r>
-      <w:r>
-        <w:t xml:space="preserve">Pletací stroje jsou obvyklá průmyslová zařízení k jednomu účelu, čili pletení ponožek.</w:t>
-      </w:r>
-      <w:r>
-        <w:t xml:space="preserve"> </w:t>
-      </w:r>
-      <w:r>
-        <w:t xml:space="preserve">S příchodem modernizace průmyslových výroben se začíná více brát ohled na reálnou produkci a její automatizovaný monitoring.</w:t>
+        <w:t xml:space="preserve">Pletací stroje na ponožky jsou stará zařízení bez podpory připojení na internet.</w:t>
+      </w:r>
+      <w:r>
+        <w:t xml:space="preserve"> </w:t>
+      </w:r>
+      <w:r>
+        <w:t xml:space="preserve">Pro měření jsem tedy musel vyvinout vlastní senzory, které získávají data z elektrických součástek na pletacích strojích a skrze WiFi připojení je posílají na server.</w:t>
       </w:r>
       <w:r>
         <w:t xml:space="preserve"> </w:t>
@@ -221,7 +229,7 @@
         <w:t xml:space="preserve"> </w:t>
       </w:r>
       <w:r>
-        <w:t xml:space="preserve">Dalším požadavkem senzoru bylo, aby neohrožoval chod samotného stroje, pokud tedy není můj systém aktivní, nemá to žádný vliv na chod firmy.</w:t>
+        <w:t xml:space="preserve">Dalším požadavkem senzoru bylo, aby neohrožoval chod samotného stroje, pokud není můj systém aktivní, nemá to žádný vliv na zbylý chod firmy.</w:t>
       </w:r>
     </w:p>
     <w:p>
@@ -458,7 +466,7 @@
         <w:t xml:space="preserve"> </w:t>
       </w:r>
       <w:r>
-        <w:t xml:space="preserve">Kromě barvy se v bublině zobrazuje také text, ten ukazuje počet upletených ponožek aktuální směnu a v případě zastavení stroje a zčervenání se text změní na dobu zastavení stroje.</w:t>
+        <w:t xml:space="preserve">Kromě barvy se v bublině zobrazuje také text, ten ukazuje počet upletených ponožek a v případě zastavení stroje a zčervenání se text změní na dobu zastavení stroje.</w:t>
       </w:r>
     </w:p>
     <w:p>
@@ -755,7 +763,7 @@
         <w:t xml:space="preserve"> </w:t>
       </w:r>
       <w:r>
-        <w:t xml:space="preserve">Jde o generování širších výběrů dat, hodinové, denní, měsíční a roční výběry.</w:t>
+        <w:t xml:space="preserve">Slouží ke generování širších výběrů dat, hodinové, denní, měsíční a roční výběry.</w:t>
       </w:r>
       <w:r>
         <w:t xml:space="preserve"> </w:t>
@@ -1058,34 +1066,12 @@
         <w:pStyle w:val="BodyText"/>
       </w:pPr>
       <w:r>
-        <w:t xml:space="preserve">Tuto práci můžete najít na adrese:</w:t>
+        <w:t xml:space="preserve">Všechny zdrojové kódy a DPS k projektu jsou k dispozici na</w:t>
       </w:r>
       <w:r>
         <w:t xml:space="preserve"> </w:t>
       </w:r>
       <w:hyperlink r:id="rId40">
-        <w:r>
-          <w:rPr>
-            <w:rStyle w:val="Hyperlink"/>
-          </w:rPr>
-          <w:t xml:space="preserve">https://github.com/JakubAndrysek/SOC-Integrace-do-prumyslu-4.0/blob/master/text.pdf</w:t>
-        </w:r>
-      </w:hyperlink>
-      <w:r>
-        <w:t xml:space="preserve">.</w:t>
-      </w:r>
-    </w:p>
-    <w:p>
-      <w:pPr>
-        <w:pStyle w:val="BodyText"/>
-      </w:pPr>
-      <w:r>
-        <w:t xml:space="preserve">Všechny zdrojové kódy a DPS k projektu jsou k dispozici na</w:t>
-      </w:r>
-      <w:r>
-        <w:t xml:space="preserve"> </w:t>
-      </w:r>
-      <w:hyperlink r:id="rId41">
         <w:r>
           <w:rPr>
             <w:rStyle w:val="Hyperlink"/>
@@ -1100,8 +1086,8 @@
         <w:t xml:space="preserve">pod MIT licencí.</w:t>
       </w:r>
     </w:p>
-    <w:bookmarkStart w:id="44" w:name="refs"/>
-    <w:bookmarkStart w:id="43" w:name="ref-ROTEX"/>
+    <w:bookmarkStart w:id="43" w:name="refs"/>
+    <w:bookmarkStart w:id="42" w:name="ref-ROTEX"/>
     <w:p>
       <w:pPr>
         <w:pStyle w:val="Bibliography"/>
@@ -1112,7 +1098,7 @@
       <w:r>
         <w:t xml:space="preserve"> </w:t>
       </w:r>
-      <w:hyperlink r:id="rId42">
+      <w:hyperlink r:id="rId41">
         <w:r>
           <w:rPr>
             <w:rStyle w:val="Hyperlink"/>
@@ -1124,8 +1110,8 @@
         <w:t xml:space="preserve">.</w:t>
       </w:r>
     </w:p>
+    <w:bookmarkEnd w:id="42"/>
     <w:bookmarkEnd w:id="43"/>
-    <w:bookmarkEnd w:id="44"/>
     <w:sectPr/>
   </w:body>
 </w:document>

</xml_diff>

<commit_message>
Pridan posudek + jina sablona
</commit_message>
<xml_diff>
--- a/text.docx
+++ b/text.docx
@@ -4,6 +4,46 @@
   <w:body>
     <w:p>
       <w:pPr>
+        <w:pStyle w:val="Title"/>
+      </w:pPr>
+      <w:r>
+        <w:t xml:space="preserve">Integrace</w:t>
+      </w:r>
+      <w:r>
+        <w:t xml:space="preserve"> </w:t>
+      </w:r>
+      <w:r>
+        <w:t xml:space="preserve">do</w:t>
+      </w:r>
+      <w:r>
+        <w:t xml:space="preserve"> </w:t>
+      </w:r>
+      <w:r>
+        <w:t xml:space="preserve">průmyslu</w:t>
+      </w:r>
+      <w:r>
+        <w:t xml:space="preserve"> </w:t>
+      </w:r>
+      <w:r>
+        <w:t xml:space="preserve">4.0</w:t>
+      </w:r>
+    </w:p>
+    <w:p>
+      <w:pPr>
+        <w:pStyle w:val="Author"/>
+      </w:pPr>
+      <w:r>
+        <w:t xml:space="preserve">Jakub</w:t>
+      </w:r>
+      <w:r>
+        <w:t xml:space="preserve"> </w:t>
+      </w:r>
+      <w:r>
+        <w:t xml:space="preserve">Andrýsek</w:t>
+      </w:r>
+    </w:p>
+    <w:p>
+      <w:pPr>
         <w:pStyle w:val="Heading1"/>
       </w:pPr>
       <w:bookmarkStart w:id="20" w:name="abstrakt"/>
@@ -17,7 +57,7 @@
         <w:pStyle w:val="FirstParagraph"/>
       </w:pPr>
       <w:r>
-        <w:t xml:space="preserve">Cílem mé práce bylo navrhnout ucelený automatický systém monitorující chod pletacích strojů a přizpůsobit ho co možná nejlépe potřebám výrobní firmy.</w:t>
+        <w:t xml:space="preserve">Tato práce představuje systém pro automatický monitoring průmyslové výroby a jeho nasazení do praxe.</w:t>
       </w:r>
     </w:p>
     <w:p>
@@ -25,13 +65,25 @@
         <w:pStyle w:val="BodyText"/>
       </w:pPr>
       <w:r>
-        <w:t xml:space="preserve">Systém jsem navrhoval na míru pro rodinnou firmu na pletení ponožek a v současnosti je schopen v reálném čase zaznamenávat a následně odesílat naměřená data ze strojů na server.</w:t>
-      </w:r>
-      <w:r>
-        <w:t xml:space="preserve"> </w:t>
-      </w:r>
-      <w:r>
-        <w:t xml:space="preserve">Pro uživatele systém nabízí moderní webové stránky, kde si může naměřená data přehledně zobrazit a analyzovat.</w:t>
+        <w:t xml:space="preserve">Systém se skládá ze senzorové části, serveru a podpůrného serveru.</w:t>
+      </w:r>
+      <w:r>
+        <w:t xml:space="preserve"> </w:t>
+      </w:r>
+      <w:r>
+        <w:t xml:space="preserve">Senzorová část je postavená na vlastní senzorové desce s mikrokontrolérem s barevným displejem. Senzor je připojen k pletacímu stroji a odesílá naměřená data.</w:t>
+      </w:r>
+      <w:r>
+        <w:t xml:space="preserve"> </w:t>
+      </w:r>
+      <w:r>
+        <w:t xml:space="preserve">Server přijímá data ze senzorů, zajišťuje jejich zpracování a následné zobrazení uživateli.</w:t>
+      </w:r>
+      <w:r>
+        <w:t xml:space="preserve"> </w:t>
+      </w:r>
+      <w:r>
+        <w:t xml:space="preserve">Podpůrný server se stará o aktualizaci a o kontrolu správného chodu senzorů.</w:t>
       </w:r>
     </w:p>
     <w:p>
@@ -39,25 +91,25 @@
         <w:pStyle w:val="BodyText"/>
       </w:pPr>
       <w:r>
-        <w:t xml:space="preserve">Systém se skládá ze senzorové části, serveru a podpůrného serveru.</w:t>
-      </w:r>
-      <w:r>
-        <w:t xml:space="preserve"> </w:t>
-      </w:r>
-      <w:r>
-        <w:t xml:space="preserve">Senzorová část je připojená k pletacímu stroji a odesílá naměřená data.</w:t>
-      </w:r>
-      <w:r>
-        <w:t xml:space="preserve"> </w:t>
-      </w:r>
-      <w:r>
-        <w:t xml:space="preserve">Server zajišťuje veškeré zpracování dat a jejich zobrazení uživateli.</w:t>
-      </w:r>
-      <w:r>
-        <w:t xml:space="preserve"> </w:t>
-      </w:r>
-      <w:r>
-        <w:t xml:space="preserve">Podpůrný server se stará o aktualizaci a o kontrolu správného chodu senzorů.</w:t>
+        <w:t xml:space="preserve">Systém byl navrhován jako univerzální platforma pro monitoring výrobních strojů s primárním zaměřením na pletací stroje.</w:t>
+      </w:r>
+      <w:r>
+        <w:t xml:space="preserve"> </w:t>
+      </w:r>
+      <w:r>
+        <w:t xml:space="preserve">Samotné nasazení tohoto systému proběhlo ve firmě ROTEX Vysočina zaměřující se na pletení ponožek.</w:t>
+      </w:r>
+      <w:r>
+        <w:t xml:space="preserve"> </w:t>
+      </w:r>
+      <w:r>
+        <w:t xml:space="preserve">Ve firmě jsem nasadil senzory na 10 pletacích strojů, které zde běží již 6 měsíců. Za tuto doby systém zaznamenal přes přes sto padesát tisíc upletených ponožek.</w:t>
+      </w:r>
+      <w:r>
+        <w:t xml:space="preserve"> </w:t>
+      </w:r>
+      <w:r>
+        <w:t xml:space="preserve">Tento systém ve firmě Rotex monitoruje počet upletených ponožek, dobu stání jednotlivých strojů, ale také porovnává jednotlivé pracovní směny.</w:t>
       </w:r>
     </w:p>
     <w:p>
@@ -85,22 +137,13 @@
         <w:pStyle w:val="FirstParagraph"/>
       </w:pPr>
       <w:r>
-        <w:t xml:space="preserve">Práce s názvem Integrace do průmyslu 4.0 se zabývá návrhem monitorovacího systému pro rodinnou firmu ROTEX Vysočina</w:t>
-      </w:r>
-      <w:r>
-        <w:t xml:space="preserve"> </w:t>
+        <w:t xml:space="preserve">Práce s názvem Integrace do průmyslu 4.0 se zabývá návrhem monitorovacího systému pro výrobní stroje a jeho nasazením ve firmě ROTEX Vysočina </w:t>
       </w:r>
       <w:r>
         <w:t xml:space="preserve">(ROTEX Vysočina s.r.o n.d.)</w:t>
       </w:r>
       <w:r>
-        <w:t xml:space="preserve">.</w:t>
-      </w:r>
-      <w:r>
-        <w:t xml:space="preserve"> </w:t>
-      </w:r>
-      <w:r>
-        <w:t xml:space="preserve">Ta pracuje ve dvousměnném provozu a produkuje měsíčně přes dvanáct tisíc párů ponožek.</w:t>
+        <w:t xml:space="preserve">. Tato firma se věnuje výrobě ponožek. Pracuje ve dvousměnném provozu a produkuje měsíčně přes dvanáct tisíc párů ponožek.</w:t>
       </w:r>
     </w:p>
     <w:p>
@@ -122,7 +165,7 @@
         <w:pStyle w:val="BodyText"/>
       </w:pPr>
       <w:r>
-        <w:t xml:space="preserve">Můj systém, který jsem interně pojmenoval Pletačka IoT, se stará o monitoring počtu upletených ponožek, dobu zastavení jednotlivých strojů, porovnávání jednotlivých směn, ale také dává zaměstnavateli přehled o aktuální produkci.</w:t>
+        <w:t xml:space="preserve">Systém je interně pojmenován Pletačka IoT. Stará se o monitoring počtu upletených ponožek, dobu zastavení jednotlivých strojů, porovnávání jednotlivých směn, ale také dává zaměstnavateli přehled o aktuální produkci.</w:t>
       </w:r>
     </w:p>
     <w:p>
@@ -136,7 +179,7 @@
         <w:t xml:space="preserve"> </w:t>
       </w:r>
       <w:r>
-        <w:t xml:space="preserve">To vše můj systém řeší a nabízí jednoduché, uživatelský přívětivé rozhraní, kde si uživatel všechny tyto údaje přehledně zobrazí v grafech a v tabulkách.</w:t>
+        <w:t xml:space="preserve">To vše můj systém řeší a nabízí jednoduché, uživatelsky přívětivé rozhraní, kde si uživatel všechny tyto údaje přehledně zobrazí v grafech a v tabulkách.</w:t>
       </w:r>
     </w:p>
     <w:p>
@@ -256,13 +299,13 @@
       <w:pPr>
         <w:pStyle w:val="CaptionedFigure"/>
       </w:pPr>
-      <w:bookmarkStart w:id="27" w:name="fig:SenzorNaStroji"/>
+      <w:bookmarkStart w:id="27" w:name="fig:dveVerze"/>
       <w:r>
         <w:drawing>
           <wp:inline>
             <wp:extent cx="3058193" cy="2495486"/>
             <wp:effectExtent b="0" l="0" r="0" t="0"/>
-            <wp:docPr descr="Senzor na stroji" title="" id="1" name="Picture"/>
+            <wp:docPr descr="Dvě verze senzorů" title="" id="1" name="Picture"/>
             <a:graphic>
               <a:graphicData uri="http://schemas.openxmlformats.org/drawingml/2006/picture">
                 <pic:pic>
@@ -306,7 +349,7 @@
         <w:pStyle w:val="ImageCaption"/>
       </w:pPr>
       <w:r>
-        <w:t xml:space="preserve">Senzor na stroji</w:t>
+        <w:t xml:space="preserve">Dvě verze senzorů</w:t>
       </w:r>
     </w:p>
     <w:p>
@@ -559,7 +602,7 @@
           <w:rPr>
             <w:rStyle w:val="Hyperlink"/>
           </w:rPr>
-          <w:t xml:space="preserve">2.4</w:t>
+          <w:t xml:space="preserve">4</w:t>
         </w:r>
       </w:hyperlink>
     </w:p>

</xml_diff>